<commit_message>
Updated "Use case 5: Kør simulering"
</commit_message>
<xml_diff>
--- a/Uce case 5 - Kør simulering.docx
+++ b/Uce case 5 - Kør simulering.docx
@@ -9,248 +9,256 @@
           <w:lang w:val="da-DK"/>
         </w:rPr>
       </w:pPr>
+      <w:r>
+        <w:rPr>
+          <w:lang w:val="da-DK"/>
+        </w:rPr>
+        <w:t>Uce case 5: Kør simulering</w:t>
+      </w:r>
+    </w:p>
+    <w:p>
+      <w:pPr>
+        <w:rPr>
+          <w:lang w:val="da-DK"/>
+        </w:rPr>
+      </w:pPr>
+    </w:p>
+    <w:p>
+      <w:pPr>
+        <w:rPr>
+          <w:rStyle w:val="Strong"/>
+          <w:color w:val="595959" w:themeColor="text1" w:themeTint="A6"/>
+          <w:lang w:val="da-DK"/>
+        </w:rPr>
+      </w:pPr>
+      <w:r>
+        <w:rPr>
+          <w:rStyle w:val="Strong"/>
+          <w:color w:val="595959" w:themeColor="text1" w:themeTint="A6"/>
+          <w:lang w:val="da-DK"/>
+        </w:rPr>
+        <w:t>Aktører</w:t>
+      </w:r>
+    </w:p>
+    <w:p>
+      <w:pPr>
+        <w:rPr>
+          <w:rStyle w:val="Strong"/>
+          <w:b w:val="0"/>
+          <w:lang w:val="da-DK"/>
+        </w:rPr>
+      </w:pPr>
+      <w:r>
+        <w:rPr>
+          <w:rStyle w:val="Strong"/>
+          <w:b w:val="0"/>
+          <w:lang w:val="da-DK"/>
+        </w:rPr>
+        <w:t>Primær: Styreboks</w:t>
+      </w:r>
+    </w:p>
+    <w:p>
+      <w:pPr>
+        <w:rPr>
+          <w:rStyle w:val="Strong"/>
+          <w:b w:val="0"/>
+          <w:lang w:val="da-DK"/>
+        </w:rPr>
+      </w:pPr>
+      <w:r>
+        <w:rPr>
+          <w:rStyle w:val="Strong"/>
+          <w:b w:val="0"/>
+          <w:lang w:val="da-DK"/>
+        </w:rPr>
+        <w:t>Sekundær: Enhed</w:t>
+      </w:r>
+    </w:p>
+    <w:p>
+      <w:pPr>
+        <w:rPr>
+          <w:rStyle w:val="Strong"/>
+          <w:color w:val="595959" w:themeColor="text1" w:themeTint="A6"/>
+          <w:lang w:val="da-DK"/>
+        </w:rPr>
+      </w:pPr>
+      <w:r>
+        <w:rPr>
+          <w:rStyle w:val="Strong"/>
+          <w:color w:val="595959" w:themeColor="text1" w:themeTint="A6"/>
+          <w:lang w:val="da-DK"/>
+        </w:rPr>
+        <w:t>Referencer</w:t>
+      </w:r>
+    </w:p>
+    <w:p>
+      <w:pPr>
+        <w:rPr>
+          <w:rStyle w:val="Strong"/>
+          <w:color w:val="595959" w:themeColor="text1" w:themeTint="A6"/>
+          <w:lang w:val="da-DK"/>
+        </w:rPr>
+      </w:pPr>
+      <w:r>
+        <w:rPr>
+          <w:rStyle w:val="Strong"/>
+          <w:b w:val="0"/>
+          <w:lang w:val="da-DK"/>
+        </w:rPr>
+        <w:t>Ingen</w:t>
+      </w:r>
+    </w:p>
+    <w:p>
+      <w:pPr>
+        <w:rPr>
+          <w:rStyle w:val="Strong"/>
+          <w:color w:val="595959" w:themeColor="text1" w:themeTint="A6"/>
+          <w:lang w:val="da-DK"/>
+        </w:rPr>
+      </w:pPr>
+      <w:r>
+        <w:rPr>
+          <w:rStyle w:val="Strong"/>
+          <w:color w:val="595959" w:themeColor="text1" w:themeTint="A6"/>
+          <w:lang w:val="da-DK"/>
+        </w:rPr>
+        <w:t>Samtidige forekomster</w:t>
+      </w:r>
+    </w:p>
+    <w:p>
+      <w:pPr>
+        <w:rPr>
+          <w:rStyle w:val="Strong"/>
+          <w:b w:val="0"/>
+          <w:lang w:val="da-DK"/>
+        </w:rPr>
+      </w:pPr>
+      <w:r>
+        <w:rPr>
+          <w:rStyle w:val="Strong"/>
+          <w:b w:val="0"/>
+          <w:lang w:val="da-DK"/>
+        </w:rPr>
+        <w:t>Der forekommer 1 simulering a</w:t>
+      </w:r>
+      <w:r>
+        <w:rPr>
+          <w:rStyle w:val="Strong"/>
+          <w:b w:val="0"/>
+          <w:lang w:val="da-DK"/>
+        </w:rPr>
+        <w:t>d</w:t>
+      </w:r>
+      <w:r>
+        <w:rPr>
+          <w:rStyle w:val="Strong"/>
+          <w:b w:val="0"/>
+          <w:lang w:val="da-DK"/>
+        </w:rPr>
+        <w:t xml:space="preserve"> gangen</w:t>
+      </w:r>
+    </w:p>
+    <w:p>
+      <w:pPr>
+        <w:rPr>
+          <w:rStyle w:val="Strong"/>
+          <w:color w:val="595959" w:themeColor="text1" w:themeTint="A6"/>
+          <w:lang w:val="da-DK"/>
+        </w:rPr>
+      </w:pPr>
+      <w:r>
+        <w:rPr>
+          <w:rStyle w:val="Strong"/>
+          <w:color w:val="595959" w:themeColor="text1" w:themeTint="A6"/>
+          <w:lang w:val="da-DK"/>
+        </w:rPr>
+        <w:t>Forudsætninger</w:t>
+      </w:r>
+    </w:p>
+    <w:p>
+      <w:pPr>
+        <w:rPr>
+          <w:rStyle w:val="Strong"/>
+          <w:b w:val="0"/>
+          <w:lang w:val="da-DK"/>
+        </w:rPr>
+      </w:pPr>
+      <w:r>
+        <w:rPr>
+          <w:rStyle w:val="Strong"/>
+          <w:b w:val="0"/>
+          <w:lang w:val="da-DK"/>
+        </w:rPr>
+        <w:t>Styreboks er tilsluttet strøm og opstartet</w:t>
+      </w:r>
+    </w:p>
+    <w:p>
+      <w:pPr>
+        <w:rPr>
+          <w:rStyle w:val="Strong"/>
+          <w:color w:val="595959" w:themeColor="text1" w:themeTint="A6"/>
+          <w:lang w:val="da-DK"/>
+        </w:rPr>
+      </w:pPr>
+      <w:r>
+        <w:rPr>
+          <w:rStyle w:val="Strong"/>
+          <w:color w:val="595959" w:themeColor="text1" w:themeTint="A6"/>
+          <w:lang w:val="da-DK"/>
+        </w:rPr>
+        <w:t>Resultat</w:t>
+      </w:r>
+    </w:p>
+    <w:p>
+      <w:pPr>
+        <w:rPr>
+          <w:rStyle w:val="Strong"/>
+          <w:b w:val="0"/>
+          <w:lang w:val="da-DK"/>
+        </w:rPr>
+      </w:pPr>
+      <w:r>
+        <w:rPr>
+          <w:rStyle w:val="Strong"/>
+          <w:b w:val="0"/>
+          <w:lang w:val="da-DK"/>
+        </w:rPr>
+        <w:t xml:space="preserve">Der </w:t>
+      </w:r>
+      <w:r>
+        <w:rPr>
+          <w:rStyle w:val="Strong"/>
+          <w:b w:val="0"/>
+          <w:lang w:val="da-DK"/>
+        </w:rPr>
+        <w:t>imiteres</w:t>
+      </w:r>
+      <w:r>
+        <w:rPr>
+          <w:rStyle w:val="Strong"/>
+          <w:b w:val="0"/>
+          <w:lang w:val="da-DK"/>
+        </w:rPr>
+        <w:t xml:space="preserve"> </w:t>
+      </w:r>
+      <w:r>
+        <w:rPr>
+          <w:rStyle w:val="Strong"/>
+          <w:b w:val="0"/>
+          <w:lang w:val="da-DK"/>
+        </w:rPr>
+        <w:t>aktivitet i hjemmet</w:t>
+      </w:r>
+      <w:r>
+        <w:rPr>
+          <w:rStyle w:val="Strong"/>
+          <w:b w:val="0"/>
+          <w:lang w:val="da-DK"/>
+        </w:rPr>
+        <w:t xml:space="preserve"> </w:t>
+      </w:r>
       <w:bookmarkStart w:id="0" w:name="_GoBack"/>
       <w:bookmarkEnd w:id="0"/>
-      <w:r>
-        <w:rPr>
-          <w:lang w:val="da-DK"/>
-        </w:rPr>
-        <w:t>Uce case 5: Kør simulering</w:t>
-      </w:r>
-    </w:p>
-    <w:p>
-      <w:pPr>
-        <w:rPr>
-          <w:lang w:val="da-DK"/>
-        </w:rPr>
-      </w:pPr>
-    </w:p>
-    <w:p>
-      <w:pPr>
-        <w:rPr>
-          <w:rStyle w:val="Strong"/>
-          <w:color w:val="595959" w:themeColor="text1" w:themeTint="A6"/>
-          <w:lang w:val="da-DK"/>
-        </w:rPr>
-      </w:pPr>
-      <w:r>
-        <w:rPr>
-          <w:rStyle w:val="Strong"/>
-          <w:color w:val="595959" w:themeColor="text1" w:themeTint="A6"/>
-          <w:lang w:val="da-DK"/>
-        </w:rPr>
-        <w:t>Aktører</w:t>
-      </w:r>
-    </w:p>
-    <w:p>
-      <w:pPr>
-        <w:rPr>
-          <w:rStyle w:val="Strong"/>
-          <w:b w:val="0"/>
-          <w:lang w:val="da-DK"/>
-        </w:rPr>
-      </w:pPr>
-      <w:r>
-        <w:rPr>
-          <w:rStyle w:val="Strong"/>
-          <w:b w:val="0"/>
-          <w:lang w:val="da-DK"/>
-        </w:rPr>
-        <w:t>Primær: Styreboks</w:t>
-      </w:r>
-    </w:p>
-    <w:p>
-      <w:pPr>
-        <w:rPr>
-          <w:rStyle w:val="Strong"/>
-          <w:b w:val="0"/>
-          <w:lang w:val="da-DK"/>
-        </w:rPr>
-      </w:pPr>
-      <w:r>
-        <w:rPr>
-          <w:rStyle w:val="Strong"/>
-          <w:b w:val="0"/>
-          <w:lang w:val="da-DK"/>
-        </w:rPr>
-        <w:t>Sekundær: Enhed</w:t>
-      </w:r>
-    </w:p>
-    <w:p>
-      <w:pPr>
-        <w:rPr>
-          <w:rStyle w:val="Strong"/>
-          <w:color w:val="595959" w:themeColor="text1" w:themeTint="A6"/>
-          <w:lang w:val="da-DK"/>
-        </w:rPr>
-      </w:pPr>
-      <w:r>
-        <w:rPr>
-          <w:rStyle w:val="Strong"/>
-          <w:color w:val="595959" w:themeColor="text1" w:themeTint="A6"/>
-          <w:lang w:val="da-DK"/>
-        </w:rPr>
-        <w:t>Referencer</w:t>
-      </w:r>
-    </w:p>
-    <w:p>
-      <w:pPr>
-        <w:rPr>
-          <w:rStyle w:val="Strong"/>
-          <w:color w:val="595959" w:themeColor="text1" w:themeTint="A6"/>
-          <w:lang w:val="da-DK"/>
-        </w:rPr>
-      </w:pPr>
-      <w:r>
-        <w:rPr>
-          <w:rStyle w:val="Strong"/>
-          <w:b w:val="0"/>
-          <w:lang w:val="da-DK"/>
-        </w:rPr>
-        <w:t>Ingen</w:t>
-      </w:r>
-    </w:p>
-    <w:p>
-      <w:pPr>
-        <w:rPr>
-          <w:rStyle w:val="Strong"/>
-          <w:color w:val="595959" w:themeColor="text1" w:themeTint="A6"/>
-          <w:lang w:val="da-DK"/>
-        </w:rPr>
-      </w:pPr>
-      <w:r>
-        <w:rPr>
-          <w:rStyle w:val="Strong"/>
-          <w:color w:val="595959" w:themeColor="text1" w:themeTint="A6"/>
-          <w:lang w:val="da-DK"/>
-        </w:rPr>
-        <w:t>Samtidige forekomster</w:t>
-      </w:r>
-    </w:p>
-    <w:p>
-      <w:pPr>
-        <w:rPr>
-          <w:rStyle w:val="Strong"/>
-          <w:b w:val="0"/>
-          <w:lang w:val="da-DK"/>
-        </w:rPr>
-      </w:pPr>
-      <w:r>
-        <w:rPr>
-          <w:rStyle w:val="Strong"/>
-          <w:b w:val="0"/>
-          <w:lang w:val="da-DK"/>
-        </w:rPr>
-        <w:t>Der forekommer 1 simulering af gangen</w:t>
-      </w:r>
-    </w:p>
-    <w:p>
-      <w:pPr>
-        <w:rPr>
-          <w:rStyle w:val="Strong"/>
-          <w:color w:val="595959" w:themeColor="text1" w:themeTint="A6"/>
-          <w:lang w:val="da-DK"/>
-        </w:rPr>
-      </w:pPr>
-      <w:r>
-        <w:rPr>
-          <w:rStyle w:val="Strong"/>
-          <w:color w:val="595959" w:themeColor="text1" w:themeTint="A6"/>
-          <w:lang w:val="da-DK"/>
-        </w:rPr>
-        <w:t>Forudsætninger</w:t>
-      </w:r>
-    </w:p>
-    <w:p>
-      <w:pPr>
-        <w:rPr>
-          <w:rStyle w:val="Strong"/>
-          <w:b w:val="0"/>
-          <w:lang w:val="da-DK"/>
-        </w:rPr>
-      </w:pPr>
-      <w:r>
-        <w:rPr>
-          <w:rStyle w:val="Strong"/>
-          <w:b w:val="0"/>
-          <w:lang w:val="da-DK"/>
-        </w:rPr>
-        <w:t>Styreboks kender brugerens adfærdsmønstre</w:t>
-      </w:r>
-      <w:r>
-        <w:rPr>
-          <w:rStyle w:val="Strong"/>
-          <w:b w:val="0"/>
-          <w:lang w:val="da-DK"/>
-        </w:rPr>
-        <w:t>, styreboks og enhed er opstartet</w:t>
-      </w:r>
-      <w:r>
-        <w:rPr>
-          <w:rStyle w:val="Strong"/>
-          <w:b w:val="0"/>
-          <w:lang w:val="da-DK"/>
-        </w:rPr>
-        <w:t xml:space="preserve"> samt bruger har trykket ”kør simulering”</w:t>
-      </w:r>
-    </w:p>
-    <w:p>
-      <w:pPr>
-        <w:rPr>
-          <w:rStyle w:val="Strong"/>
-          <w:color w:val="595959" w:themeColor="text1" w:themeTint="A6"/>
-          <w:lang w:val="da-DK"/>
-        </w:rPr>
-      </w:pPr>
-      <w:r>
-        <w:rPr>
-          <w:rStyle w:val="Strong"/>
-          <w:color w:val="595959" w:themeColor="text1" w:themeTint="A6"/>
-          <w:lang w:val="da-DK"/>
-        </w:rPr>
-        <w:t>Resultat</w:t>
-      </w:r>
-    </w:p>
-    <w:p>
-      <w:pPr>
-        <w:rPr>
-          <w:rStyle w:val="Strong"/>
-          <w:b w:val="0"/>
-          <w:lang w:val="da-DK"/>
-        </w:rPr>
-      </w:pPr>
-      <w:r>
-        <w:rPr>
-          <w:rStyle w:val="Strong"/>
-          <w:b w:val="0"/>
-          <w:lang w:val="da-DK"/>
-        </w:rPr>
-        <w:t>Der simuleres</w:t>
-      </w:r>
-      <w:r>
-        <w:rPr>
-          <w:rStyle w:val="Strong"/>
-          <w:b w:val="0"/>
-          <w:lang w:val="da-DK"/>
-        </w:rPr>
-        <w:t xml:space="preserve"> </w:t>
-      </w:r>
-      <w:r>
-        <w:rPr>
-          <w:rStyle w:val="Strong"/>
-          <w:b w:val="0"/>
-          <w:lang w:val="da-DK"/>
-        </w:rPr>
-        <w:t>aktivitet i hjemmet</w:t>
-      </w:r>
-      <w:r>
-        <w:rPr>
-          <w:rStyle w:val="Strong"/>
-          <w:b w:val="0"/>
-          <w:lang w:val="da-DK"/>
-        </w:rPr>
-        <w:t xml:space="preserve">, ud fra brugerens adfærdsmønstre </w:t>
-      </w:r>
     </w:p>
     <w:p>
       <w:pPr>
@@ -288,7 +296,7 @@
           <w:b w:val="0"/>
           <w:lang w:val="da-DK"/>
         </w:rPr>
-        <w:t>Styreboks udfører simulering ved at sende beskeder ud til udvalgte enheder der tændes/slukkes</w:t>
+        <w:t>Styreboks tjekker om der skal udføres en handling ud fra kalender</w:t>
       </w:r>
     </w:p>
     <w:p>
@@ -327,7 +335,7 @@
           <w:b w:val="0"/>
           <w:lang w:val="da-DK"/>
         </w:rPr>
-        <w:t>: Enhed udfører ikke kommando]</w:t>
+        <w:t>: Ingen handlinger skal udføres]</w:t>
       </w:r>
     </w:p>
     <w:p>
@@ -349,7 +357,92 @@
           <w:b w:val="0"/>
           <w:lang w:val="da-DK"/>
         </w:rPr>
-        <w:t>Når tidsangivelse på simulering løber ud, afsluttes simulering</w:t>
+        <w:t xml:space="preserve">Styreboks udfører </w:t>
+      </w:r>
+      <w:r>
+        <w:rPr>
+          <w:rStyle w:val="Strong"/>
+          <w:b w:val="0"/>
+          <w:lang w:val="da-DK"/>
+        </w:rPr>
+        <w:t>handling</w:t>
+      </w:r>
+    </w:p>
+    <w:p>
+      <w:pPr>
+        <w:pStyle w:val="ListParagraph"/>
+        <w:numPr>
+          <w:ilvl w:val="1"/>
+          <w:numId w:val="3"/>
+        </w:numPr>
+        <w:rPr>
+          <w:rStyle w:val="Strong"/>
+          <w:b w:val="0"/>
+          <w:lang w:val="da-DK"/>
+        </w:rPr>
+      </w:pPr>
+      <w:r>
+        <w:rPr>
+          <w:rStyle w:val="Strong"/>
+          <w:b w:val="0"/>
+          <w:lang w:val="da-DK"/>
+        </w:rPr>
+        <w:t>[</w:t>
+      </w:r>
+      <w:r>
+        <w:rPr>
+          <w:rStyle w:val="Strong"/>
+          <w:b w:val="0"/>
+          <w:i/>
+          <w:lang w:val="da-DK"/>
+        </w:rPr>
+        <w:t>Extension 1</w:t>
+      </w:r>
+      <w:r>
+        <w:rPr>
+          <w:rStyle w:val="Strong"/>
+          <w:b w:val="0"/>
+          <w:lang w:val="da-DK"/>
+        </w:rPr>
+        <w:t xml:space="preserve">: </w:t>
+      </w:r>
+      <w:r>
+        <w:rPr>
+          <w:rStyle w:val="Strong"/>
+          <w:b w:val="0"/>
+          <w:lang w:val="da-DK"/>
+        </w:rPr>
+        <w:t>Handlingen kan ikke udføres</w:t>
+      </w:r>
+      <w:r>
+        <w:rPr>
+          <w:rStyle w:val="Strong"/>
+          <w:b w:val="0"/>
+          <w:lang w:val="da-DK"/>
+        </w:rPr>
+        <w:t>]</w:t>
+      </w:r>
+    </w:p>
+    <w:p>
+      <w:pPr>
+        <w:pStyle w:val="ListParagraph"/>
+        <w:numPr>
+          <w:ilvl w:val="0"/>
+          <w:numId w:val="3"/>
+        </w:numPr>
+        <w:rPr>
+          <w:rStyle w:val="Strong"/>
+          <w:b w:val="0"/>
+          <w:lang w:val="da-DK"/>
+        </w:rPr>
+      </w:pPr>
+      <w:r>
+        <w:rPr>
+          <w:rStyle w:val="Strong"/>
+          <w:b w:val="0"/>
+          <w:lang w:val="da-DK"/>
+        </w:rPr>
+        <w:t>Går til punkt 1</w:t>
       </w:r>
     </w:p>
     <w:p>
@@ -401,7 +494,63 @@
           <w:b w:val="0"/>
           <w:lang w:val="da-DK"/>
         </w:rPr>
-        <w:t>: Enhed udfører ikke kommando</w:t>
+        <w:t>: Ingen handlinger skal udføres</w:t>
+      </w:r>
+    </w:p>
+    <w:p>
+      <w:pPr>
+        <w:pStyle w:val="ListParagraph"/>
+        <w:numPr>
+          <w:ilvl w:val="0"/>
+          <w:numId w:val="4"/>
+        </w:numPr>
+        <w:rPr>
+          <w:rStyle w:val="Strong"/>
+          <w:b w:val="0"/>
+          <w:lang w:val="da-DK"/>
+        </w:rPr>
+      </w:pPr>
+      <w:r>
+        <w:rPr>
+          <w:rStyle w:val="Strong"/>
+          <w:b w:val="0"/>
+          <w:lang w:val="da-DK"/>
+        </w:rPr>
+        <w:t>Hopper til punkt 1</w:t>
+      </w:r>
+    </w:p>
+    <w:p>
+      <w:pPr>
+        <w:rPr>
+          <w:rStyle w:val="Strong"/>
+          <w:b w:val="0"/>
+          <w:lang w:val="da-DK"/>
+        </w:rPr>
+      </w:pPr>
+      <w:r>
+        <w:rPr>
+          <w:rStyle w:val="Strong"/>
+          <w:b w:val="0"/>
+          <w:i/>
+          <w:lang w:val="da-DK"/>
+        </w:rPr>
+        <w:t>Extension 1</w:t>
+      </w:r>
+      <w:r>
+        <w:rPr>
+          <w:rStyle w:val="Strong"/>
+          <w:b w:val="0"/>
+          <w:lang w:val="da-DK"/>
+        </w:rPr>
+        <w:t xml:space="preserve">: </w:t>
+      </w:r>
+      <w:r>
+        <w:rPr>
+          <w:rStyle w:val="Strong"/>
+          <w:b w:val="0"/>
+          <w:lang w:val="da-DK"/>
+        </w:rPr>
+        <w:t>Handlingen kan ikke udføres</w:t>
       </w:r>
     </w:p>
     <w:p>
@@ -423,23 +572,7 @@
           <w:b w:val="0"/>
           <w:lang w:val="da-DK"/>
         </w:rPr>
-        <w:t xml:space="preserve">Besked fra </w:t>
-      </w:r>
-      <w:r>
-        <w:rPr>
-          <w:rStyle w:val="Strong"/>
-          <w:b w:val="0"/>
-          <w:lang w:val="da-DK"/>
-        </w:rPr>
-        <w:t>styreboks til enhed blev ej modtaget af enhed, herefter sendes op til 2 nye beskeder fra styreb</w:t>
-      </w:r>
-      <w:r>
-        <w:rPr>
-          <w:rStyle w:val="Strong"/>
-          <w:b w:val="0"/>
-          <w:lang w:val="da-DK"/>
-        </w:rPr>
-        <w:t>oks for at få enhed til at reagere</w:t>
+        <w:t>Fejl registreres og gemmes</w:t>
       </w:r>
     </w:p>
     <w:sectPr>
@@ -633,6 +766,95 @@
     </w:lvl>
   </w:abstractNum>
   <w:abstractNum w:abstractNumId="2" w15:restartNumberingAfterBreak="0">
+    <w:nsid w:val="658C7358"/>
+    <w:multiLevelType w:val="hybridMultilevel"/>
+    <w:tmpl w:val="42F6699C"/>
+    <w:lvl w:ilvl="0" w:tplc="0809000F">
+      <w:start w:val="1"/>
+      <w:numFmt w:val="decimal"/>
+      <w:lvlText w:val="%1."/>
+      <w:lvlJc w:val="left"/>
+      <w:pPr>
+        <w:ind w:left="720" w:hanging="360"/>
+      </w:pPr>
+      <w:rPr>
+        <w:rFonts w:hint="default"/>
+      </w:rPr>
+    </w:lvl>
+    <w:lvl w:ilvl="1" w:tplc="08090019" w:tentative="1">
+      <w:start w:val="1"/>
+      <w:numFmt w:val="lowerLetter"/>
+      <w:lvlText w:val="%2."/>
+      <w:lvlJc w:val="left"/>
+      <w:pPr>
+        <w:ind w:left="1440" w:hanging="360"/>
+      </w:pPr>
+    </w:lvl>
+    <w:lvl w:ilvl="2" w:tplc="0809001B" w:tentative="1">
+      <w:start w:val="1"/>
+      <w:numFmt w:val="lowerRoman"/>
+      <w:lvlText w:val="%3."/>
+      <w:lvlJc w:val="right"/>
+      <w:pPr>
+        <w:ind w:left="2160" w:hanging="180"/>
+      </w:pPr>
+    </w:lvl>
+    <w:lvl w:ilvl="3" w:tplc="0809000F" w:tentative="1">
+      <w:start w:val="1"/>
+      <w:numFmt w:val="decimal"/>
+      <w:lvlText w:val="%4."/>
+      <w:lvlJc w:val="left"/>
+      <w:pPr>
+        <w:ind w:left="2880" w:hanging="360"/>
+      </w:pPr>
+    </w:lvl>
+    <w:lvl w:ilvl="4" w:tplc="08090019" w:tentative="1">
+      <w:start w:val="1"/>
+      <w:numFmt w:val="lowerLetter"/>
+      <w:lvlText w:val="%5."/>
+      <w:lvlJc w:val="left"/>
+      <w:pPr>
+        <w:ind w:left="3600" w:hanging="360"/>
+      </w:pPr>
+    </w:lvl>
+    <w:lvl w:ilvl="5" w:tplc="0809001B" w:tentative="1">
+      <w:start w:val="1"/>
+      <w:numFmt w:val="lowerRoman"/>
+      <w:lvlText w:val="%6."/>
+      <w:lvlJc w:val="right"/>
+      <w:pPr>
+        <w:ind w:left="4320" w:hanging="180"/>
+      </w:pPr>
+    </w:lvl>
+    <w:lvl w:ilvl="6" w:tplc="0809000F" w:tentative="1">
+      <w:start w:val="1"/>
+      <w:numFmt w:val="decimal"/>
+      <w:lvlText w:val="%7."/>
+      <w:lvlJc w:val="left"/>
+      <w:pPr>
+        <w:ind w:left="5040" w:hanging="360"/>
+      </w:pPr>
+    </w:lvl>
+    <w:lvl w:ilvl="7" w:tplc="08090019" w:tentative="1">
+      <w:start w:val="1"/>
+      <w:numFmt w:val="lowerLetter"/>
+      <w:lvlText w:val="%8."/>
+      <w:lvlJc w:val="left"/>
+      <w:pPr>
+        <w:ind w:left="5760" w:hanging="360"/>
+      </w:pPr>
+    </w:lvl>
+    <w:lvl w:ilvl="8" w:tplc="0809001B" w:tentative="1">
+      <w:start w:val="1"/>
+      <w:numFmt w:val="lowerRoman"/>
+      <w:lvlText w:val="%9."/>
+      <w:lvlJc w:val="right"/>
+      <w:pPr>
+        <w:ind w:left="6480" w:hanging="180"/>
+      </w:pPr>
+    </w:lvl>
+  </w:abstractNum>
+  <w:abstractNum w:abstractNumId="3" w15:restartNumberingAfterBreak="0">
     <w:nsid w:val="6FD924D3"/>
     <w:multiLevelType w:val="hybridMultilevel"/>
     <w:tmpl w:val="AA28656C"/>
@@ -722,13 +944,16 @@
     </w:lvl>
   </w:abstractNum>
   <w:num w:numId="1">
-    <w:abstractNumId w:val="2"/>
+    <w:abstractNumId w:val="3"/>
   </w:num>
   <w:num w:numId="2">
     <w:abstractNumId w:val="0"/>
   </w:num>
   <w:num w:numId="3">
     <w:abstractNumId w:val="1"/>
+  </w:num>
+  <w:num w:numId="4">
+    <w:abstractNumId w:val="2"/>
   </w:num>
 </w:numbering>
 </file>

</xml_diff>